<commit_message>
update descrição de caso de uso
</commit_message>
<xml_diff>
--- a/Artefatos/CasosDeUsos/doc/Descrição de Caso de uso - RF4.docx
+++ b/Artefatos/CasosDeUsos/doc/Descrição de Caso de uso - RF4.docx
@@ -138,6 +138,82 @@
       <w:pPr>
         <w:numPr>
           <w:ilvl w:val="0"/>
+          <w:numId w:val="4"/>
+        </w:numPr>
+        <w:ind w:left="720" w:hanging="360"/>
+        <w:rPr>
+          <w:b w:val="1"/>
+        </w:rPr>
+      </w:pPr>
+      <w:r>
+        <w:rPr>
+          <w:b w:val="1"/>
+          <w:rtl w:val="0"/>
+        </w:rPr>
+        <w:t xml:space="preserve">Fluxo principal:</w:t>
+      </w:r>
+    </w:p>
+    <w:p>
+      <w:pPr>
+        <w:numPr>
+          <w:ilvl w:val="0"/>
+          <w:numId w:val="2"/>
+        </w:numPr>
+        <w:spacing w:after="0" w:afterAutospacing="0"/>
+        <w:ind w:left="1440" w:hanging="360"/>
+        <w:rPr>
+          <w:u w:val="none"/>
+        </w:rPr>
+      </w:pPr>
+      <w:r>
+        <w:rPr>
+          <w:rtl w:val="0"/>
+        </w:rPr>
+        <w:t xml:space="preserve">Gerente navega até a seção "Contratos".</w:t>
+      </w:r>
+    </w:p>
+    <w:p>
+      <w:pPr>
+        <w:numPr>
+          <w:ilvl w:val="0"/>
+          <w:numId w:val="2"/>
+        </w:numPr>
+        <w:spacing w:after="0" w:afterAutospacing="0"/>
+        <w:ind w:left="1440" w:hanging="360"/>
+        <w:rPr>
+          <w:u w:val="none"/>
+        </w:rPr>
+      </w:pPr>
+      <w:r>
+        <w:rPr>
+          <w:rtl w:val="0"/>
+        </w:rPr>
+        <w:t xml:space="preserve">Gerente visualiza lista de contratos</w:t>
+      </w:r>
+    </w:p>
+    <w:p>
+      <w:pPr>
+        <w:numPr>
+          <w:ilvl w:val="0"/>
+          <w:numId w:val="2"/>
+        </w:numPr>
+        <w:spacing w:after="0" w:afterAutospacing="0"/>
+        <w:ind w:left="1440" w:hanging="360"/>
+        <w:rPr>
+          <w:u w:val="none"/>
+        </w:rPr>
+      </w:pPr>
+      <w:r>
+        <w:rPr>
+          <w:rtl w:val="0"/>
+        </w:rPr>
+        <w:t xml:space="preserve">Sistema salva alterações</w:t>
+      </w:r>
+    </w:p>
+    <w:p>
+      <w:pPr>
+        <w:numPr>
+          <w:ilvl w:val="0"/>
           <w:numId w:val="5"/>
         </w:numPr>
         <w:ind w:left="720" w:hanging="360"/>
@@ -150,37 +226,7 @@
           <w:b w:val="1"/>
           <w:rtl w:val="0"/>
         </w:rPr>
-        <w:t xml:space="preserve">Fluxo principal:</w:t>
-      </w:r>
-    </w:p>
-    <w:p>
-      <w:pPr>
-        <w:ind w:left="720" w:firstLine="0"/>
-        <w:rPr/>
-      </w:pPr>
-      <w:r>
-        <w:rPr>
-          <w:rtl w:val="0"/>
-        </w:rPr>
-        <w:t xml:space="preserve">Gerente navega até a seção "Contratos".</w:t>
-      </w:r>
-    </w:p>
-    <w:p>
-      <w:pPr>
-        <w:rPr/>
-      </w:pPr>
-      <w:r>
-        <w:rPr>
-          <w:b w:val="1"/>
-          <w:rtl w:val="0"/>
-        </w:rPr>
-        <w:tab/>
-      </w:r>
-      <w:r>
-        <w:rPr>
-          <w:rtl w:val="0"/>
-        </w:rPr>
-        <w:t xml:space="preserve">Gerente visualiza lista de contratos</w:t>
+        <w:t xml:space="preserve">Fluxos alternativos </w:t>
       </w:r>
     </w:p>
     <w:p>
@@ -188,25 +234,6 @@
         <w:numPr>
           <w:ilvl w:val="0"/>
           <w:numId w:val="6"/>
-        </w:numPr>
-        <w:ind w:left="720" w:hanging="360"/>
-        <w:rPr>
-          <w:b w:val="1"/>
-        </w:rPr>
-      </w:pPr>
-      <w:r>
-        <w:rPr>
-          <w:b w:val="1"/>
-          <w:rtl w:val="0"/>
-        </w:rPr>
-        <w:t xml:space="preserve">Fluxos alternativos </w:t>
-      </w:r>
-    </w:p>
-    <w:p>
-      <w:pPr>
-        <w:numPr>
-          <w:ilvl w:val="0"/>
-          <w:numId w:val="7"/>
         </w:numPr>
         <w:ind w:left="720" w:hanging="360"/>
         <w:rPr>
@@ -272,68 +299,6 @@
                 <w:b w:val="1"/>
                 <w:rtl w:val="0"/>
               </w:rPr>
-              <w:t xml:space="preserve">Precondições </w:t>
-            </w:r>
-          </w:p>
-        </w:tc>
-        <w:tc>
-          <w:tcPr>
-            <w:tcBorders>
-              <w:top w:color="000000" w:space="0" w:sz="6" w:val="single"/>
-              <w:left w:color="000000" w:space="0" w:sz="6" w:val="single"/>
-              <w:bottom w:color="000000" w:space="0" w:sz="6" w:val="single"/>
-              <w:right w:color="000000" w:space="0" w:sz="6" w:val="single"/>
-            </w:tcBorders>
-            <w:shd w:fill="auto" w:val="clear"/>
-          </w:tcPr>
-          <w:p>
-            <w:pPr>
-              <w:numPr>
-                <w:ilvl w:val="0"/>
-                <w:numId w:val="8"/>
-              </w:numPr>
-              <w:ind w:left="720" w:hanging="360"/>
-              <w:rPr>
-                <w:b w:val="1"/>
-              </w:rPr>
-            </w:pPr>
-            <w:r>
-              <w:rPr>
-                <w:b w:val="1"/>
-                <w:rtl w:val="0"/>
-              </w:rPr>
-              <w:t xml:space="preserve"> Gerente seleciona adicionar</w:t>
-            </w:r>
-          </w:p>
-        </w:tc>
-      </w:tr>
-      <w:tr>
-        <w:trPr>
-          <w:cantSplit w:val="0"/>
-          <w:trHeight w:val="300" w:hRule="atLeast"/>
-          <w:tblHeader w:val="0"/>
-        </w:trPr>
-        <w:tc>
-          <w:tcPr>
-            <w:tcBorders>
-              <w:top w:color="000000" w:space="0" w:sz="6" w:val="single"/>
-              <w:left w:color="000000" w:space="0" w:sz="6" w:val="single"/>
-              <w:bottom w:color="000000" w:space="0" w:sz="6" w:val="single"/>
-              <w:right w:color="000000" w:space="0" w:sz="6" w:val="single"/>
-            </w:tcBorders>
-            <w:shd w:fill="auto" w:val="clear"/>
-          </w:tcPr>
-          <w:p>
-            <w:pPr>
-              <w:rPr>
-                <w:b w:val="1"/>
-              </w:rPr>
-            </w:pPr>
-            <w:r>
-              <w:rPr>
-                <w:b w:val="1"/>
-                <w:rtl w:val="0"/>
-              </w:rPr>
               <w:t xml:space="preserve">Passos </w:t>
             </w:r>
           </w:p>
@@ -350,9 +315,22 @@
           </w:tcPr>
           <w:p>
             <w:pPr>
+              <w:ind w:left="0" w:firstLine="0"/>
+              <w:rPr>
+                <w:b w:val="1"/>
+              </w:rPr>
+            </w:pPr>
+            <w:r>
+              <w:rPr>
+                <w:rtl w:val="0"/>
+              </w:rPr>
+            </w:r>
+          </w:p>
+          <w:p>
+            <w:pPr>
               <w:numPr>
                 <w:ilvl w:val="0"/>
-                <w:numId w:val="9"/>
+                <w:numId w:val="7"/>
               </w:numPr>
               <w:ind w:left="720" w:hanging="360"/>
               <w:rPr>
@@ -371,7 +349,7 @@
             <w:pPr>
               <w:numPr>
                 <w:ilvl w:val="0"/>
-                <w:numId w:val="9"/>
+                <w:numId w:val="7"/>
               </w:numPr>
               <w:ind w:left="720" w:hanging="360"/>
               <w:rPr>
@@ -391,7 +369,7 @@
             <w:pPr>
               <w:numPr>
                 <w:ilvl w:val="0"/>
-                <w:numId w:val="9"/>
+                <w:numId w:val="7"/>
               </w:numPr>
               <w:ind w:left="720" w:hanging="360"/>
               <w:rPr>
@@ -411,7 +389,7 @@
             <w:pPr>
               <w:numPr>
                 <w:ilvl w:val="0"/>
-                <w:numId w:val="9"/>
+                <w:numId w:val="7"/>
               </w:numPr>
               <w:ind w:left="720" w:hanging="360"/>
               <w:rPr>
@@ -431,7 +409,7 @@
             <w:pPr>
               <w:numPr>
                 <w:ilvl w:val="0"/>
-                <w:numId w:val="9"/>
+                <w:numId w:val="7"/>
               </w:numPr>
               <w:ind w:left="720" w:hanging="360"/>
               <w:rPr>
@@ -444,7 +422,7 @@
                 <w:b w:val="1"/>
                 <w:rtl w:val="0"/>
               </w:rPr>
-              <w:t xml:space="preserve">Volta para passo 1</w:t>
+              <w:t xml:space="preserve">Volta para passo 3</w:t>
             </w:r>
           </w:p>
         </w:tc>
@@ -465,7 +443,7 @@
       <w:pPr>
         <w:numPr>
           <w:ilvl w:val="0"/>
-          <w:numId w:val="10"/>
+          <w:numId w:val="8"/>
         </w:numPr>
         <w:ind w:left="720" w:hanging="360"/>
         <w:rPr>
@@ -531,68 +509,6 @@
                 <w:b w:val="1"/>
                 <w:rtl w:val="0"/>
               </w:rPr>
-              <w:t xml:space="preserve">Precondições </w:t>
-            </w:r>
-          </w:p>
-        </w:tc>
-        <w:tc>
-          <w:tcPr>
-            <w:tcBorders>
-              <w:top w:color="000000" w:space="0" w:sz="6" w:val="single"/>
-              <w:left w:color="000000" w:space="0" w:sz="6" w:val="single"/>
-              <w:bottom w:color="000000" w:space="0" w:sz="6" w:val="single"/>
-              <w:right w:color="000000" w:space="0" w:sz="6" w:val="single"/>
-            </w:tcBorders>
-            <w:shd w:fill="auto" w:val="clear"/>
-          </w:tcPr>
-          <w:p>
-            <w:pPr>
-              <w:numPr>
-                <w:ilvl w:val="0"/>
-                <w:numId w:val="4"/>
-              </w:numPr>
-              <w:ind w:left="720" w:hanging="360"/>
-              <w:rPr>
-                <w:b w:val="1"/>
-              </w:rPr>
-            </w:pPr>
-            <w:r>
-              <w:rPr>
-                <w:b w:val="1"/>
-                <w:rtl w:val="0"/>
-              </w:rPr>
-              <w:t xml:space="preserve"> Gerente seleciona editar</w:t>
-            </w:r>
-          </w:p>
-        </w:tc>
-      </w:tr>
-      <w:tr>
-        <w:trPr>
-          <w:cantSplit w:val="0"/>
-          <w:trHeight w:val="300" w:hRule="atLeast"/>
-          <w:tblHeader w:val="0"/>
-        </w:trPr>
-        <w:tc>
-          <w:tcPr>
-            <w:tcBorders>
-              <w:top w:color="000000" w:space="0" w:sz="6" w:val="single"/>
-              <w:left w:color="000000" w:space="0" w:sz="6" w:val="single"/>
-              <w:bottom w:color="000000" w:space="0" w:sz="6" w:val="single"/>
-              <w:right w:color="000000" w:space="0" w:sz="6" w:val="single"/>
-            </w:tcBorders>
-            <w:shd w:fill="auto" w:val="clear"/>
-          </w:tcPr>
-          <w:p>
-            <w:pPr>
-              <w:rPr>
-                <w:b w:val="1"/>
-              </w:rPr>
-            </w:pPr>
-            <w:r>
-              <w:rPr>
-                <w:b w:val="1"/>
-                <w:rtl w:val="0"/>
-              </w:rPr>
               <w:t xml:space="preserve">Passos </w:t>
             </w:r>
           </w:p>
@@ -623,7 +539,26 @@
                 <w:b w:val="1"/>
                 <w:rtl w:val="0"/>
               </w:rPr>
-              <w:t xml:space="preserve"> Gerente modifica os campos de informações desejados</w:t>
+              <w:t xml:space="preserve">Gerente seleciona contrato a editar</w:t>
+            </w:r>
+          </w:p>
+          <w:p>
+            <w:pPr>
+              <w:numPr>
+                <w:ilvl w:val="0"/>
+                <w:numId w:val="1"/>
+              </w:numPr>
+              <w:ind w:left="720" w:hanging="360"/>
+              <w:rPr>
+                <w:b w:val="1"/>
+              </w:rPr>
+            </w:pPr>
+            <w:r>
+              <w:rPr>
+                <w:b w:val="1"/>
+                <w:rtl w:val="0"/>
+              </w:rPr>
+              <w:t xml:space="preserve">Gerente modifica os campos de informações desejados</w:t>
             </w:r>
           </w:p>
           <w:p>
@@ -663,7 +598,7 @@
                 <w:b w:val="1"/>
                 <w:rtl w:val="0"/>
               </w:rPr>
-              <w:t xml:space="preserve">Volta para passo 1</w:t>
+              <w:t xml:space="preserve">Volta para passo 3</w:t>
             </w:r>
           </w:p>
         </w:tc>
@@ -694,7 +629,7 @@
       <w:pPr>
         <w:numPr>
           <w:ilvl w:val="0"/>
-          <w:numId w:val="10"/>
+          <w:numId w:val="8"/>
         </w:numPr>
         <w:ind w:left="720" w:hanging="360"/>
         <w:rPr>
@@ -760,68 +695,6 @@
                 <w:b w:val="1"/>
                 <w:rtl w:val="0"/>
               </w:rPr>
-              <w:t xml:space="preserve">Precondições </w:t>
-            </w:r>
-          </w:p>
-        </w:tc>
-        <w:tc>
-          <w:tcPr>
-            <w:tcBorders>
-              <w:top w:color="000000" w:space="0" w:sz="6" w:val="single"/>
-              <w:left w:color="000000" w:space="0" w:sz="6" w:val="single"/>
-              <w:bottom w:color="000000" w:space="0" w:sz="6" w:val="single"/>
-              <w:right w:color="000000" w:space="0" w:sz="6" w:val="single"/>
-            </w:tcBorders>
-            <w:shd w:fill="auto" w:val="clear"/>
-          </w:tcPr>
-          <w:p>
-            <w:pPr>
-              <w:numPr>
-                <w:ilvl w:val="0"/>
-                <w:numId w:val="2"/>
-              </w:numPr>
-              <w:ind w:left="720" w:hanging="360"/>
-              <w:rPr>
-                <w:b w:val="1"/>
-              </w:rPr>
-            </w:pPr>
-            <w:r>
-              <w:rPr>
-                <w:b w:val="1"/>
-                <w:rtl w:val="0"/>
-              </w:rPr>
-              <w:t xml:space="preserve"> Gerente seleciona excluir</w:t>
-            </w:r>
-          </w:p>
-        </w:tc>
-      </w:tr>
-      <w:tr>
-        <w:trPr>
-          <w:cantSplit w:val="0"/>
-          <w:trHeight w:val="300" w:hRule="atLeast"/>
-          <w:tblHeader w:val="0"/>
-        </w:trPr>
-        <w:tc>
-          <w:tcPr>
-            <w:tcBorders>
-              <w:top w:color="000000" w:space="0" w:sz="6" w:val="single"/>
-              <w:left w:color="000000" w:space="0" w:sz="6" w:val="single"/>
-              <w:bottom w:color="000000" w:space="0" w:sz="6" w:val="single"/>
-              <w:right w:color="000000" w:space="0" w:sz="6" w:val="single"/>
-            </w:tcBorders>
-            <w:shd w:fill="auto" w:val="clear"/>
-          </w:tcPr>
-          <w:p>
-            <w:pPr>
-              <w:rPr>
-                <w:b w:val="1"/>
-              </w:rPr>
-            </w:pPr>
-            <w:r>
-              <w:rPr>
-                <w:b w:val="1"/>
-                <w:rtl w:val="0"/>
-              </w:rPr>
               <w:t xml:space="preserve">Passos </w:t>
             </w:r>
           </w:p>
@@ -840,7 +713,26 @@
             <w:pPr>
               <w:numPr>
                 <w:ilvl w:val="0"/>
-                <w:numId w:val="11"/>
+                <w:numId w:val="9"/>
+              </w:numPr>
+              <w:ind w:left="720" w:hanging="360"/>
+              <w:rPr>
+                <w:b w:val="1"/>
+              </w:rPr>
+            </w:pPr>
+            <w:r>
+              <w:rPr>
+                <w:b w:val="1"/>
+                <w:rtl w:val="0"/>
+              </w:rPr>
+              <w:t xml:space="preserve">Selecionar contrato a excluir</w:t>
+            </w:r>
+          </w:p>
+          <w:p>
+            <w:pPr>
+              <w:numPr>
+                <w:ilvl w:val="0"/>
+                <w:numId w:val="9"/>
               </w:numPr>
               <w:ind w:left="720" w:hanging="360"/>
               <w:rPr>
@@ -859,7 +751,7 @@
             <w:pPr>
               <w:numPr>
                 <w:ilvl w:val="0"/>
-                <w:numId w:val="11"/>
+                <w:numId w:val="9"/>
               </w:numPr>
               <w:ind w:left="720" w:hanging="360"/>
               <w:rPr>
@@ -879,7 +771,7 @@
             <w:pPr>
               <w:numPr>
                 <w:ilvl w:val="0"/>
-                <w:numId w:val="11"/>
+                <w:numId w:val="9"/>
               </w:numPr>
               <w:ind w:left="720" w:hanging="360"/>
               <w:rPr>
@@ -892,7 +784,7 @@
                 <w:b w:val="1"/>
                 <w:rtl w:val="0"/>
               </w:rPr>
-              <w:t xml:space="preserve">Volta para passo 1</w:t>
+              <w:t xml:space="preserve">Volta para passo 3</w:t>
             </w:r>
           </w:p>
         </w:tc>
@@ -1071,29 +963,35 @@
       <w:lvlText w:val="%1."/>
       <w:lvlJc w:val="left"/>
       <w:pPr>
-        <w:ind w:left="720" w:hanging="360"/>
-      </w:pPr>
-      <w:rPr/>
+        <w:ind w:left="1440" w:hanging="360"/>
+      </w:pPr>
+      <w:rPr>
+        <w:u w:val="none"/>
+      </w:rPr>
     </w:lvl>
     <w:lvl w:ilvl="1">
       <w:start w:val="1"/>
-      <w:numFmt w:val="decimal"/>
+      <w:numFmt w:val="lowerLetter"/>
       <w:lvlText w:val="%2."/>
       <w:lvlJc w:val="left"/>
       <w:pPr>
-        <w:ind w:left="1440" w:hanging="360"/>
-      </w:pPr>
-      <w:rPr/>
+        <w:ind w:left="2160" w:hanging="360"/>
+      </w:pPr>
+      <w:rPr>
+        <w:u w:val="none"/>
+      </w:rPr>
     </w:lvl>
     <w:lvl w:ilvl="2">
       <w:start w:val="1"/>
-      <w:numFmt w:val="decimal"/>
+      <w:numFmt w:val="lowerRoman"/>
       <w:lvlText w:val="%3."/>
-      <w:lvlJc w:val="left"/>
-      <w:pPr>
-        <w:ind w:left="2160" w:hanging="360"/>
-      </w:pPr>
-      <w:rPr/>
+      <w:lvlJc w:val="right"/>
+      <w:pPr>
+        <w:ind w:left="2880" w:hanging="360"/>
+      </w:pPr>
+      <w:rPr>
+        <w:u w:val="none"/>
+      </w:rPr>
     </w:lvl>
     <w:lvl w:ilvl="3">
       <w:start w:val="1"/>
@@ -1101,29 +999,35 @@
       <w:lvlText w:val="%4."/>
       <w:lvlJc w:val="left"/>
       <w:pPr>
-        <w:ind w:left="2880" w:hanging="360"/>
-      </w:pPr>
-      <w:rPr/>
+        <w:ind w:left="3600" w:hanging="360"/>
+      </w:pPr>
+      <w:rPr>
+        <w:u w:val="none"/>
+      </w:rPr>
     </w:lvl>
     <w:lvl w:ilvl="4">
       <w:start w:val="1"/>
-      <w:numFmt w:val="decimal"/>
+      <w:numFmt w:val="lowerLetter"/>
       <w:lvlText w:val="%5."/>
       <w:lvlJc w:val="left"/>
       <w:pPr>
-        <w:ind w:left="3600" w:hanging="360"/>
-      </w:pPr>
-      <w:rPr/>
+        <w:ind w:left="4320" w:hanging="360"/>
+      </w:pPr>
+      <w:rPr>
+        <w:u w:val="none"/>
+      </w:rPr>
     </w:lvl>
     <w:lvl w:ilvl="5">
       <w:start w:val="1"/>
-      <w:numFmt w:val="decimal"/>
+      <w:numFmt w:val="lowerRoman"/>
       <w:lvlText w:val="%6."/>
-      <w:lvlJc w:val="left"/>
-      <w:pPr>
-        <w:ind w:left="4320" w:hanging="360"/>
-      </w:pPr>
-      <w:rPr/>
+      <w:lvlJc w:val="right"/>
+      <w:pPr>
+        <w:ind w:left="5040" w:hanging="360"/>
+      </w:pPr>
+      <w:rPr>
+        <w:u w:val="none"/>
+      </w:rPr>
     </w:lvl>
     <w:lvl w:ilvl="6">
       <w:start w:val="1"/>
@@ -1131,29 +1035,35 @@
       <w:lvlText w:val="%7."/>
       <w:lvlJc w:val="left"/>
       <w:pPr>
-        <w:ind w:left="5040" w:hanging="360"/>
-      </w:pPr>
-      <w:rPr/>
+        <w:ind w:left="5760" w:hanging="360"/>
+      </w:pPr>
+      <w:rPr>
+        <w:u w:val="none"/>
+      </w:rPr>
     </w:lvl>
     <w:lvl w:ilvl="7">
       <w:start w:val="1"/>
-      <w:numFmt w:val="decimal"/>
+      <w:numFmt w:val="lowerLetter"/>
       <w:lvlText w:val="%8."/>
       <w:lvlJc w:val="left"/>
       <w:pPr>
-        <w:ind w:left="5760" w:hanging="360"/>
-      </w:pPr>
-      <w:rPr/>
+        <w:ind w:left="6480" w:hanging="360"/>
+      </w:pPr>
+      <w:rPr>
+        <w:u w:val="none"/>
+      </w:rPr>
     </w:lvl>
     <w:lvl w:ilvl="8">
       <w:start w:val="1"/>
-      <w:numFmt w:val="decimal"/>
+      <w:numFmt w:val="lowerRoman"/>
       <w:lvlText w:val="%9."/>
-      <w:lvlJc w:val="left"/>
-      <w:pPr>
-        <w:ind w:left="6480" w:hanging="360"/>
-      </w:pPr>
-      <w:rPr/>
+      <w:lvlJc w:val="right"/>
+      <w:pPr>
+        <w:ind w:left="7200" w:hanging="360"/>
+      </w:pPr>
+      <w:rPr>
+        <w:u w:val="none"/>
+      </w:rPr>
     </w:lvl>
   </w:abstractNum>
   <w:abstractNum w:abstractNumId="3">
@@ -1250,7 +1160,7 @@
   </w:abstractNum>
   <w:abstractNum w:abstractNumId="4">
     <w:lvl w:ilvl="0">
-      <w:start w:val="1"/>
+      <w:start w:val="2"/>
       <w:numFmt w:val="decimal"/>
       <w:lvlText w:val="%1."/>
       <w:lvlJc w:val="left"/>
@@ -1342,7 +1252,7 @@
   </w:abstractNum>
   <w:abstractNum w:abstractNumId="5">
     <w:lvl w:ilvl="0">
-      <w:start w:val="2"/>
+      <w:start w:val="3"/>
       <w:numFmt w:val="decimal"/>
       <w:lvlText w:val="%1."/>
       <w:lvlJc w:val="left"/>
@@ -1434,7 +1344,7 @@
   </w:abstractNum>
   <w:abstractNum w:abstractNumId="6">
     <w:lvl w:ilvl="0">
-      <w:start w:val="3"/>
+      <w:start w:val="1"/>
       <w:numFmt w:val="decimal"/>
       <w:lvlText w:val="%1."/>
       <w:lvlJc w:val="left"/>
@@ -1618,7 +1528,7 @@
   </w:abstractNum>
   <w:abstractNum w:abstractNumId="8">
     <w:lvl w:ilvl="0">
-      <w:start w:val="1"/>
+      <w:start w:val="2"/>
       <w:numFmt w:val="decimal"/>
       <w:lvlText w:val="%1."/>
       <w:lvlJc w:val="left"/>
@@ -1709,190 +1619,6 @@
     </w:lvl>
   </w:abstractNum>
   <w:abstractNum w:abstractNumId="9">
-    <w:lvl w:ilvl="0">
-      <w:start w:val="1"/>
-      <w:numFmt w:val="decimal"/>
-      <w:lvlText w:val="%1."/>
-      <w:lvlJc w:val="left"/>
-      <w:pPr>
-        <w:ind w:left="720" w:hanging="360"/>
-      </w:pPr>
-      <w:rPr/>
-    </w:lvl>
-    <w:lvl w:ilvl="1">
-      <w:start w:val="1"/>
-      <w:numFmt w:val="decimal"/>
-      <w:lvlText w:val="%2."/>
-      <w:lvlJc w:val="left"/>
-      <w:pPr>
-        <w:ind w:left="1440" w:hanging="360"/>
-      </w:pPr>
-      <w:rPr/>
-    </w:lvl>
-    <w:lvl w:ilvl="2">
-      <w:start w:val="1"/>
-      <w:numFmt w:val="decimal"/>
-      <w:lvlText w:val="%3."/>
-      <w:lvlJc w:val="left"/>
-      <w:pPr>
-        <w:ind w:left="2160" w:hanging="360"/>
-      </w:pPr>
-      <w:rPr/>
-    </w:lvl>
-    <w:lvl w:ilvl="3">
-      <w:start w:val="1"/>
-      <w:numFmt w:val="decimal"/>
-      <w:lvlText w:val="%4."/>
-      <w:lvlJc w:val="left"/>
-      <w:pPr>
-        <w:ind w:left="2880" w:hanging="360"/>
-      </w:pPr>
-      <w:rPr/>
-    </w:lvl>
-    <w:lvl w:ilvl="4">
-      <w:start w:val="1"/>
-      <w:numFmt w:val="decimal"/>
-      <w:lvlText w:val="%5."/>
-      <w:lvlJc w:val="left"/>
-      <w:pPr>
-        <w:ind w:left="3600" w:hanging="360"/>
-      </w:pPr>
-      <w:rPr/>
-    </w:lvl>
-    <w:lvl w:ilvl="5">
-      <w:start w:val="1"/>
-      <w:numFmt w:val="decimal"/>
-      <w:lvlText w:val="%6."/>
-      <w:lvlJc w:val="left"/>
-      <w:pPr>
-        <w:ind w:left="4320" w:hanging="360"/>
-      </w:pPr>
-      <w:rPr/>
-    </w:lvl>
-    <w:lvl w:ilvl="6">
-      <w:start w:val="1"/>
-      <w:numFmt w:val="decimal"/>
-      <w:lvlText w:val="%7."/>
-      <w:lvlJc w:val="left"/>
-      <w:pPr>
-        <w:ind w:left="5040" w:hanging="360"/>
-      </w:pPr>
-      <w:rPr/>
-    </w:lvl>
-    <w:lvl w:ilvl="7">
-      <w:start w:val="1"/>
-      <w:numFmt w:val="decimal"/>
-      <w:lvlText w:val="%8."/>
-      <w:lvlJc w:val="left"/>
-      <w:pPr>
-        <w:ind w:left="5760" w:hanging="360"/>
-      </w:pPr>
-      <w:rPr/>
-    </w:lvl>
-    <w:lvl w:ilvl="8">
-      <w:start w:val="1"/>
-      <w:numFmt w:val="decimal"/>
-      <w:lvlText w:val="%9."/>
-      <w:lvlJc w:val="left"/>
-      <w:pPr>
-        <w:ind w:left="6480" w:hanging="360"/>
-      </w:pPr>
-      <w:rPr/>
-    </w:lvl>
-  </w:abstractNum>
-  <w:abstractNum w:abstractNumId="10">
-    <w:lvl w:ilvl="0">
-      <w:start w:val="2"/>
-      <w:numFmt w:val="decimal"/>
-      <w:lvlText w:val="%1."/>
-      <w:lvlJc w:val="left"/>
-      <w:pPr>
-        <w:ind w:left="720" w:hanging="360"/>
-      </w:pPr>
-      <w:rPr/>
-    </w:lvl>
-    <w:lvl w:ilvl="1">
-      <w:start w:val="1"/>
-      <w:numFmt w:val="decimal"/>
-      <w:lvlText w:val="%2."/>
-      <w:lvlJc w:val="left"/>
-      <w:pPr>
-        <w:ind w:left="1440" w:hanging="360"/>
-      </w:pPr>
-      <w:rPr/>
-    </w:lvl>
-    <w:lvl w:ilvl="2">
-      <w:start w:val="1"/>
-      <w:numFmt w:val="decimal"/>
-      <w:lvlText w:val="%3."/>
-      <w:lvlJc w:val="left"/>
-      <w:pPr>
-        <w:ind w:left="2160" w:hanging="360"/>
-      </w:pPr>
-      <w:rPr/>
-    </w:lvl>
-    <w:lvl w:ilvl="3">
-      <w:start w:val="1"/>
-      <w:numFmt w:val="decimal"/>
-      <w:lvlText w:val="%4."/>
-      <w:lvlJc w:val="left"/>
-      <w:pPr>
-        <w:ind w:left="2880" w:hanging="360"/>
-      </w:pPr>
-      <w:rPr/>
-    </w:lvl>
-    <w:lvl w:ilvl="4">
-      <w:start w:val="1"/>
-      <w:numFmt w:val="decimal"/>
-      <w:lvlText w:val="%5."/>
-      <w:lvlJc w:val="left"/>
-      <w:pPr>
-        <w:ind w:left="3600" w:hanging="360"/>
-      </w:pPr>
-      <w:rPr/>
-    </w:lvl>
-    <w:lvl w:ilvl="5">
-      <w:start w:val="1"/>
-      <w:numFmt w:val="decimal"/>
-      <w:lvlText w:val="%6."/>
-      <w:lvlJc w:val="left"/>
-      <w:pPr>
-        <w:ind w:left="4320" w:hanging="360"/>
-      </w:pPr>
-      <w:rPr/>
-    </w:lvl>
-    <w:lvl w:ilvl="6">
-      <w:start w:val="1"/>
-      <w:numFmt w:val="decimal"/>
-      <w:lvlText w:val="%7."/>
-      <w:lvlJc w:val="left"/>
-      <w:pPr>
-        <w:ind w:left="5040" w:hanging="360"/>
-      </w:pPr>
-      <w:rPr/>
-    </w:lvl>
-    <w:lvl w:ilvl="7">
-      <w:start w:val="1"/>
-      <w:numFmt w:val="decimal"/>
-      <w:lvlText w:val="%8."/>
-      <w:lvlJc w:val="left"/>
-      <w:pPr>
-        <w:ind w:left="5760" w:hanging="360"/>
-      </w:pPr>
-      <w:rPr/>
-    </w:lvl>
-    <w:lvl w:ilvl="8">
-      <w:start w:val="1"/>
-      <w:numFmt w:val="decimal"/>
-      <w:lvlText w:val="%9."/>
-      <w:lvlJc w:val="left"/>
-      <w:pPr>
-        <w:ind w:left="6480" w:hanging="360"/>
-      </w:pPr>
-      <w:rPr/>
-    </w:lvl>
-  </w:abstractNum>
-  <w:abstractNum w:abstractNumId="11">
     <w:lvl w:ilvl="0">
       <w:start w:val="1"/>
       <w:numFmt w:val="decimal"/>
@@ -2010,12 +1736,6 @@
   </w:num>
   <w:num w:numId="9">
     <w:abstractNumId w:val="9"/>
-  </w:num>
-  <w:num w:numId="10">
-    <w:abstractNumId w:val="10"/>
-  </w:num>
-  <w:num w:numId="11">
-    <w:abstractNumId w:val="11"/>
   </w:num>
 </w:numbering>
 </file>

</xml_diff>